<commit_message>
Added video link to the report
</commit_message>
<xml_diff>
--- a/Informe Final.docx
+++ b/Informe Final.docx
@@ -71,8 +71,6 @@
         </w:rPr>
         <w:t>CIENCIAS DE LA COMPUTACIÓN</w:t>
       </w:r>
-      <w:bookmarkStart w:id="0" w:name="_GoBack"/>
-      <w:bookmarkEnd w:id="0"/>
     </w:p>
     <w:p>
       <w:pPr>
@@ -1830,6 +1828,9 @@
         </w:rPr>
       </w:pPr>
       <w:r>
+        <w:rPr>
+          <w:lang w:val="es-ES"/>
+        </w:rPr>
         <w:br w:type="page"/>
       </w:r>
     </w:p>
@@ -10665,60 +10666,90 @@
       <w:pPr>
         <w:spacing w:after="160" w:line="259" w:lineRule="auto"/>
         <w:jc w:val="left"/>
+        <w:rPr>
+          <w:lang w:val="es-ES"/>
+        </w:rPr>
       </w:pPr>
     </w:p>
     <w:p>
       <w:pPr>
         <w:spacing w:after="160" w:line="259" w:lineRule="auto"/>
         <w:jc w:val="left"/>
+        <w:rPr>
+          <w:lang w:val="es-ES"/>
+        </w:rPr>
       </w:pPr>
     </w:p>
     <w:p>
       <w:pPr>
         <w:spacing w:after="160" w:line="259" w:lineRule="auto"/>
         <w:jc w:val="left"/>
+        <w:rPr>
+          <w:lang w:val="es-ES"/>
+        </w:rPr>
       </w:pPr>
     </w:p>
     <w:p>
       <w:pPr>
         <w:spacing w:after="160" w:line="259" w:lineRule="auto"/>
         <w:jc w:val="left"/>
+        <w:rPr>
+          <w:lang w:val="es-ES"/>
+        </w:rPr>
       </w:pPr>
     </w:p>
     <w:p>
       <w:pPr>
         <w:spacing w:after="160" w:line="259" w:lineRule="auto"/>
         <w:jc w:val="left"/>
+        <w:rPr>
+          <w:lang w:val="es-ES"/>
+        </w:rPr>
       </w:pPr>
     </w:p>
     <w:p>
       <w:pPr>
         <w:spacing w:after="160" w:line="259" w:lineRule="auto"/>
         <w:jc w:val="left"/>
+        <w:rPr>
+          <w:lang w:val="es-ES"/>
+        </w:rPr>
       </w:pPr>
     </w:p>
     <w:p>
       <w:pPr>
         <w:spacing w:after="160" w:line="259" w:lineRule="auto"/>
         <w:jc w:val="left"/>
+        <w:rPr>
+          <w:lang w:val="es-ES"/>
+        </w:rPr>
       </w:pPr>
     </w:p>
     <w:p>
       <w:pPr>
         <w:spacing w:after="160" w:line="259" w:lineRule="auto"/>
         <w:jc w:val="left"/>
+        <w:rPr>
+          <w:lang w:val="es-ES"/>
+        </w:rPr>
       </w:pPr>
     </w:p>
     <w:p>
       <w:pPr>
         <w:spacing w:after="160" w:line="259" w:lineRule="auto"/>
         <w:jc w:val="left"/>
+        <w:rPr>
+          <w:lang w:val="es-ES"/>
+        </w:rPr>
       </w:pPr>
     </w:p>
     <w:p>
       <w:pPr>
         <w:spacing w:after="160" w:line="259" w:lineRule="auto"/>
         <w:jc w:val="left"/>
+        <w:rPr>
+          <w:lang w:val="es-ES"/>
+        </w:rPr>
       </w:pPr>
     </w:p>
     <w:p>
@@ -12466,13 +12497,7 @@
         <w:spacing w:after="160" w:line="259" w:lineRule="auto"/>
         <w:jc w:val="left"/>
         <w:rPr>
-          <w:rFonts w:ascii="Times New Roman" w:eastAsia="Times New Roman" w:hAnsi="Times New Roman" w:cs="Times New Roman"/>
-          <w:b/>
-          <w:bCs/>
-          <w:kern w:val="36"/>
-          <w:sz w:val="48"/>
-          <w:szCs w:val="48"/>
-          <w:lang w:val="es-PE" w:eastAsia="es-PE"/>
+          <w:lang w:val="es-ES"/>
         </w:rPr>
       </w:pPr>
       <w:r>
@@ -12612,7 +12637,84 @@
           </wp:anchor>
         </w:drawing>
       </w:r>
-      <w:r>
+    </w:p>
+    <w:p>
+      <w:pPr>
+        <w:spacing w:after="160" w:line="259" w:lineRule="auto"/>
+        <w:jc w:val="left"/>
+        <w:rPr>
+          <w:b/>
+          <w:sz w:val="28"/>
+          <w:lang w:val="es-ES"/>
+        </w:rPr>
+      </w:pPr>
+      <w:r>
+        <w:rPr>
+          <w:b/>
+          <w:sz w:val="28"/>
+          <w:lang w:val="es-ES"/>
+        </w:rPr>
+        <w:t xml:space="preserve">Video de un </w:t>
+      </w:r>
+      <w:proofErr w:type="spellStart"/>
+      <w:r>
+        <w:rPr>
+          <w:b/>
+          <w:sz w:val="28"/>
+          <w:lang w:val="es-ES"/>
+        </w:rPr>
+        <w:t>gameplay</w:t>
+      </w:r>
+      <w:proofErr w:type="spellEnd"/>
+      <w:r>
+        <w:rPr>
+          <w:b/>
+          <w:sz w:val="28"/>
+          <w:lang w:val="es-ES"/>
+        </w:rPr>
+        <w:t xml:space="preserve"> del juego</w:t>
+      </w:r>
+      <w:r>
+        <w:rPr>
+          <w:b/>
+          <w:sz w:val="28"/>
+          <w:lang w:val="es-ES"/>
+        </w:rPr>
+        <w:t>:</w:t>
+      </w:r>
+    </w:p>
+    <w:p>
+      <w:pPr>
+        <w:spacing w:after="160" w:line="259" w:lineRule="auto"/>
+        <w:jc w:val="left"/>
+        <w:rPr>
+          <w:lang w:val="es-ES"/>
+        </w:rPr>
+      </w:pPr>
+      <w:hyperlink r:id="rId44" w:history="1">
+        <w:r>
+          <w:rPr>
+            <w:rStyle w:val="Hipervnculo"/>
+            <w:lang w:val="es-ES"/>
+          </w:rPr>
+          <w:t>https://youtu.be/YiZiu7cNuDg</w:t>
+        </w:r>
+      </w:hyperlink>
+      <w:bookmarkStart w:id="0" w:name="_GoBack"/>
+      <w:bookmarkEnd w:id="0"/>
+    </w:p>
+    <w:p>
+      <w:pPr>
+        <w:spacing w:after="160" w:line="259" w:lineRule="auto"/>
+        <w:jc w:val="left"/>
+        <w:rPr>
+          <w:lang w:val="es-ES"/>
+        </w:rPr>
+      </w:pPr>
+      <w:r>
+        <w:rPr>
+          <w:lang w:val="es-ES"/>
+        </w:rPr>
         <w:br w:type="page"/>
       </w:r>
     </w:p>
@@ -12808,6 +12910,9 @@
         </w:rPr>
       </w:pPr>
       <w:r>
+        <w:rPr>
+          <w:lang w:val="es-ES"/>
+        </w:rPr>
         <w:br w:type="page"/>
       </w:r>
     </w:p>
@@ -12945,6 +13050,9 @@
         </w:rPr>
       </w:pPr>
       <w:r>
+        <w:rPr>
+          <w:lang w:val="es-ES"/>
+        </w:rPr>
         <w:br w:type="page"/>
       </w:r>
     </w:p>
@@ -13048,7 +13156,7 @@
         </w:rPr>
         <w:t xml:space="preserve">Recuperado de: </w:t>
       </w:r>
-      <w:hyperlink r:id="rId44" w:history="1">
+      <w:hyperlink r:id="rId45" w:history="1">
         <w:r>
           <w:rPr>
             <w:rStyle w:val="Hipervnculo"/>
@@ -13161,7 +13269,7 @@
             <w:noProof/>
             <w:lang w:val="es-ES"/>
           </w:rPr>
-          <w:t>21</w:t>
+          <w:t>29</w:t>
         </w:r>
         <w:r>
           <w:fldChar w:fldCharType="end"/>
@@ -17001,6 +17109,7 @@
   <w:style w:type="character" w:default="1" w:styleId="Fuentedeprrafopredeter">
     <w:name w:val="Default Paragraph Font"/>
     <w:uiPriority w:val="1"/>
+    <w:semiHidden/>
     <w:unhideWhenUsed/>
   </w:style>
   <w:style w:type="table" w:default="1" w:styleId="Tablanormal">
@@ -17111,7 +17220,6 @@
     <w:name w:val="Hyperlink"/>
     <w:basedOn w:val="Fuentedeprrafopredeter"/>
     <w:uiPriority w:val="99"/>
-    <w:semiHidden/>
     <w:unhideWhenUsed/>
     <w:rsid w:val="00ED5DA6"/>
     <w:rPr>
@@ -17393,7 +17501,7 @@
 </file>
 
 <file path=customXml/itemProps1.xml><?xml version="1.0" encoding="utf-8"?>
-<ds:datastoreItem xmlns:ds="http://schemas.openxmlformats.org/officeDocument/2006/customXml" ds:itemID="{F0462F02-3165-4590-9459-79800E57AD1F}">
+<ds:datastoreItem xmlns:ds="http://schemas.openxmlformats.org/officeDocument/2006/customXml" ds:itemID="{A4823D01-F7E6-4A64-A642-B20E1FB9FB94}">
   <ds:schemaRefs>
     <ds:schemaRef ds:uri="http://schemas.openxmlformats.org/officeDocument/2006/bibliography"/>
   </ds:schemaRefs>

</xml_diff>